<commit_message>
#288 Task094: Lint Report Updated
</commit_message>
<xml_diff>
--- a/Documents/Lint Report.docx
+++ b/Documents/Lint Report.docx
@@ -2,8 +2,277 @@
 <file path=word/document.xml><?xml version="1.0" encoding="utf-8"?>
 <w:document xmlns:wpc="http://schemas.microsoft.com/office/word/2010/wordprocessingCanvas" xmlns:cx="http://schemas.microsoft.com/office/drawing/2014/chartex" xmlns:cx1="http://schemas.microsoft.com/office/drawing/2015/9/8/chartex" xmlns:cx2="http://schemas.microsoft.com/office/drawing/2015/10/21/chartex" xmlns:cx3="http://schemas.microsoft.com/office/drawing/2016/5/9/chartex" xmlns:cx4="http://schemas.microsoft.com/office/drawing/2016/5/10/chartex" xmlns:cx5="http://schemas.microsoft.com/office/drawing/2016/5/11/chartex" xmlns:cx6="http://schemas.microsoft.com/office/drawing/2016/5/12/chartex" xmlns:cx7="http://schemas.microsoft.com/office/drawing/2016/5/13/chartex" xmlns:cx8="http://schemas.microsoft.com/office/drawing/2016/5/14/chartex" xmlns:mc="http://schemas.openxmlformats.org/markup-compatibility/2006" xmlns:aink="http://schemas.microsoft.com/office/drawing/2016/ink" xmlns:am3d="http://schemas.microsoft.com/office/drawing/2017/model3d" xmlns:o="urn:schemas-microsoft-com:office:office" xmlns:r="http://schemas.openxmlformats.org/officeDocument/2006/relationships" xmlns:m="http://schemas.openxmlformats.org/officeDocument/2006/math" xmlns:v="urn:schemas-microsoft-com:vml" xmlns:wp14="http://schemas.microsoft.com/office/word/2010/wordprocessingDrawing" xmlns:wp="http://schemas.openxmlformats.org/drawingml/2006/wordprocessingDrawing" xmlns:w10="urn:schemas-microsoft-com:office:word" xmlns:w="http://schemas.openxmlformats.org/wordprocessingml/2006/main" xmlns:w14="http://schemas.microsoft.com/office/word/2010/wordml" xmlns:w15="http://schemas.microsoft.com/office/word/2012/wordml" xmlns:w16cex="http://schemas.microsoft.com/office/word/2018/wordml/cex" xmlns:w16cid="http://schemas.microsoft.com/office/word/2016/wordml/cid" xmlns:w16="http://schemas.microsoft.com/office/word/2018/wordml" xmlns:w16se="http://schemas.microsoft.com/office/word/2015/wordml/symex" xmlns:wpg="http://schemas.microsoft.com/office/word/2010/wordprocessingGroup" xmlns:wpi="http://schemas.microsoft.com/office/word/2010/wordprocessingInk" xmlns:wne="http://schemas.microsoft.com/office/word/2006/wordml" xmlns:wps="http://schemas.microsoft.com/office/word/2010/wordprocessingShape" mc:Ignorable="w14 w15 w16se w16cid w16 w16cex wp14">
   <w:body>
-    <w:p/>
+    <w:p>
+      <w:pPr>
+        <w:jc w:val="both"/>
+        <w:rPr>
+          <w:b/>
+          <w:bCs/>
+          <w:sz w:val="72"/>
+          <w:szCs w:val="72"/>
+        </w:rPr>
+      </w:pPr>
+    </w:p>
+    <w:p>
+      <w:pPr>
+        <w:jc w:val="both"/>
+        <w:rPr>
+          <w:b/>
+          <w:bCs/>
+          <w:sz w:val="72"/>
+          <w:szCs w:val="72"/>
+        </w:rPr>
+      </w:pPr>
+    </w:p>
+    <w:p>
+      <w:pPr>
+        <w:jc w:val="center"/>
+        <w:rPr>
+          <w:b/>
+          <w:bCs/>
+          <w:sz w:val="72"/>
+          <w:szCs w:val="72"/>
+        </w:rPr>
+      </w:pPr>
+      <w:r>
+        <w:rPr>
+          <w:b/>
+          <w:bCs/>
+          <w:sz w:val="72"/>
+          <w:szCs w:val="72"/>
+        </w:rPr>
+        <w:t>LINT REPORT</w:t>
+      </w:r>
+    </w:p>
+    <w:p>
+      <w:pPr>
+        <w:jc w:val="both"/>
+        <w:rPr>
+          <w:sz w:val="72"/>
+          <w:szCs w:val="72"/>
+        </w:rPr>
+      </w:pPr>
+    </w:p>
+    <w:p>
+      <w:pPr>
+        <w:jc w:val="both"/>
+        <w:rPr>
+          <w:sz w:val="72"/>
+          <w:szCs w:val="72"/>
+        </w:rPr>
+      </w:pPr>
+    </w:p>
+    <w:p>
+      <w:pPr>
+        <w:jc w:val="both"/>
+        <w:rPr>
+          <w:sz w:val="72"/>
+          <w:szCs w:val="72"/>
+        </w:rPr>
+      </w:pPr>
+    </w:p>
+    <w:p>
+      <w:pPr>
+        <w:jc w:val="both"/>
+        <w:rPr>
+          <w:sz w:val="72"/>
+          <w:szCs w:val="72"/>
+        </w:rPr>
+      </w:pPr>
+    </w:p>
+    <w:p>
+      <w:pPr>
+        <w:jc w:val="both"/>
+        <w:rPr>
+          <w:b/>
+          <w:bCs/>
+          <w:sz w:val="72"/>
+          <w:szCs w:val="72"/>
+        </w:rPr>
+      </w:pPr>
+    </w:p>
+    <w:p>
+      <w:pPr>
+        <w:jc w:val="both"/>
+        <w:rPr>
+          <w:sz w:val="44"/>
+          <w:szCs w:val="44"/>
+        </w:rPr>
+      </w:pPr>
+      <w:r>
+        <w:rPr>
+          <w:b/>
+          <w:bCs/>
+          <w:sz w:val="40"/>
+          <w:szCs w:val="40"/>
+        </w:rPr>
+        <w:t>G-98:</w:t>
+      </w:r>
+    </w:p>
+    <w:p>
+      <w:pPr>
+        <w:jc w:val="both"/>
+        <w:rPr>
+          <w:sz w:val="32"/>
+          <w:szCs w:val="32"/>
+        </w:rPr>
+      </w:pPr>
+      <w:r>
+        <w:rPr>
+          <w:sz w:val="32"/>
+          <w:szCs w:val="32"/>
+        </w:rPr>
+        <w:t>Isabel Arrans Vega</w:t>
+      </w:r>
+    </w:p>
+    <w:p>
+      <w:pPr>
+        <w:jc w:val="both"/>
+        <w:rPr>
+          <w:sz w:val="32"/>
+          <w:szCs w:val="32"/>
+        </w:rPr>
+      </w:pPr>
+      <w:r>
+        <w:rPr>
+          <w:sz w:val="32"/>
+          <w:szCs w:val="32"/>
+        </w:rPr>
+        <w:t>José Manuel Bejarano Pozo</w:t>
+      </w:r>
+    </w:p>
+    <w:p>
+      <w:pPr>
+        <w:jc w:val="both"/>
+        <w:rPr>
+          <w:sz w:val="32"/>
+          <w:szCs w:val="32"/>
+        </w:rPr>
+      </w:pPr>
+      <w:r>
+        <w:rPr>
+          <w:sz w:val="32"/>
+          <w:szCs w:val="32"/>
+        </w:rPr>
+        <w:t>Francisco Javier Beltrán Rabadán</w:t>
+      </w:r>
+    </w:p>
+    <w:p>
+      <w:pPr>
+        <w:jc w:val="both"/>
+        <w:rPr>
+          <w:sz w:val="32"/>
+          <w:szCs w:val="32"/>
+        </w:rPr>
+      </w:pPr>
+      <w:r>
+        <w:rPr>
+          <w:sz w:val="32"/>
+          <w:szCs w:val="32"/>
+        </w:rPr>
+        <w:t xml:space="preserve">Matthew </w:t>
+      </w:r>
+      <w:proofErr w:type="spellStart"/>
+      <w:r>
+        <w:rPr>
+          <w:sz w:val="32"/>
+          <w:szCs w:val="32"/>
+        </w:rPr>
+        <w:t>Bwye</w:t>
+      </w:r>
+      <w:proofErr w:type="spellEnd"/>
+      <w:r>
+        <w:rPr>
+          <w:sz w:val="32"/>
+          <w:szCs w:val="32"/>
+        </w:rPr>
+        <w:t xml:space="preserve"> Lera</w:t>
+      </w:r>
+    </w:p>
+    <w:p>
+      <w:pPr>
+        <w:jc w:val="both"/>
+        <w:rPr>
+          <w:sz w:val="32"/>
+          <w:szCs w:val="32"/>
+        </w:rPr>
+      </w:pPr>
+      <w:r>
+        <w:rPr>
+          <w:sz w:val="32"/>
+          <w:szCs w:val="32"/>
+        </w:rPr>
+        <w:t>Pablo Colmenero Capote</w:t>
+      </w:r>
+    </w:p>
+    <w:p>
+      <w:pPr>
+        <w:jc w:val="both"/>
+        <w:rPr>
+          <w:sz w:val="32"/>
+          <w:szCs w:val="32"/>
+        </w:rPr>
+      </w:pPr>
+      <w:r>
+        <w:rPr>
+          <w:sz w:val="32"/>
+          <w:szCs w:val="32"/>
+        </w:rPr>
+        <w:t>Guillermo López Rosado</w:t>
+      </w:r>
+    </w:p>
+    <w:p>
+      <w:pPr>
+        <w:jc w:val="both"/>
+        <w:rPr>
+          <w:sz w:val="32"/>
+          <w:szCs w:val="32"/>
+        </w:rPr>
+      </w:pPr>
+      <w:r>
+        <w:rPr>
+          <w:sz w:val="32"/>
+          <w:szCs w:val="32"/>
+        </w:rPr>
+        <w:br w:type="page"/>
+      </w:r>
+    </w:p>
+    <w:p>
+      <w:pPr>
+        <w:jc w:val="both"/>
+        <w:rPr>
+          <w:sz w:val="32"/>
+          <w:szCs w:val="32"/>
+        </w:rPr>
+      </w:pPr>
+      <w:r>
+        <w:rPr>
+          <w:sz w:val="32"/>
+          <w:szCs w:val="32"/>
+        </w:rPr>
+        <w:lastRenderedPageBreak/>
+        <w:t xml:space="preserve">No hay malos olores detectados por </w:t>
+      </w:r>
+      <w:proofErr w:type="spellStart"/>
+      <w:r>
+        <w:rPr>
+          <w:sz w:val="32"/>
+          <w:szCs w:val="32"/>
+        </w:rPr>
+        <w:t>SonarLint</w:t>
+      </w:r>
+      <w:proofErr w:type="spellEnd"/>
+      <w:r>
+        <w:rPr>
+          <w:sz w:val="32"/>
+          <w:szCs w:val="32"/>
+        </w:rPr>
+        <w:t xml:space="preserve"> que no hayan sido corregidos. Por ello, el resto del documento está vacío.</w:t>
+      </w:r>
+    </w:p>
     <w:sectPr>
+      <w:headerReference w:type="default" r:id="rId6"/>
+      <w:footerReference w:type="default" r:id="rId7"/>
       <w:pgSz w:w="11906" w:h="16838"/>
       <w:pgMar w:top="1417" w:right="1701" w:bottom="1417" w:left="1701" w:header="708" w:footer="708" w:gutter="0"/>
       <w:cols w:space="708"/>
@@ -11,6 +280,268 @@
     </w:sectPr>
   </w:body>
 </w:document>
+</file>
+
+<file path=word/endnotes.xml><?xml version="1.0" encoding="utf-8"?>
+<w:endnotes xmlns:wpc="http://schemas.microsoft.com/office/word/2010/wordprocessingCanvas" xmlns:cx="http://schemas.microsoft.com/office/drawing/2014/chartex" xmlns:cx1="http://schemas.microsoft.com/office/drawing/2015/9/8/chartex" xmlns:cx2="http://schemas.microsoft.com/office/drawing/2015/10/21/chartex" xmlns:cx3="http://schemas.microsoft.com/office/drawing/2016/5/9/chartex" xmlns:cx4="http://schemas.microsoft.com/office/drawing/2016/5/10/chartex" xmlns:cx5="http://schemas.microsoft.com/office/drawing/2016/5/11/chartex" xmlns:cx6="http://schemas.microsoft.com/office/drawing/2016/5/12/chartex" xmlns:cx7="http://schemas.microsoft.com/office/drawing/2016/5/13/chartex" xmlns:cx8="http://schemas.microsoft.com/office/drawing/2016/5/14/chartex" xmlns:mc="http://schemas.openxmlformats.org/markup-compatibility/2006" xmlns:aink="http://schemas.microsoft.com/office/drawing/2016/ink" xmlns:am3d="http://schemas.microsoft.com/office/drawing/2017/model3d" xmlns:o="urn:schemas-microsoft-com:office:office" xmlns:r="http://schemas.openxmlformats.org/officeDocument/2006/relationships" xmlns:m="http://schemas.openxmlformats.org/officeDocument/2006/math" xmlns:v="urn:schemas-microsoft-com:vml" xmlns:wp14="http://schemas.microsoft.com/office/word/2010/wordprocessingDrawing" xmlns:wp="http://schemas.openxmlformats.org/drawingml/2006/wordprocessingDrawing" xmlns:w10="urn:schemas-microsoft-com:office:word" xmlns:w="http://schemas.openxmlformats.org/wordprocessingml/2006/main" xmlns:w14="http://schemas.microsoft.com/office/word/2010/wordml" xmlns:w15="http://schemas.microsoft.com/office/word/2012/wordml" xmlns:w16cex="http://schemas.microsoft.com/office/word/2018/wordml/cex" xmlns:w16cid="http://schemas.microsoft.com/office/word/2016/wordml/cid" xmlns:w16="http://schemas.microsoft.com/office/word/2018/wordml" xmlns:w16se="http://schemas.microsoft.com/office/word/2015/wordml/symex" xmlns:wpg="http://schemas.microsoft.com/office/word/2010/wordprocessingGroup" xmlns:wpi="http://schemas.microsoft.com/office/word/2010/wordprocessingInk" xmlns:wne="http://schemas.microsoft.com/office/word/2006/wordml" xmlns:wps="http://schemas.microsoft.com/office/word/2010/wordprocessingShape" mc:Ignorable="w14 w15 w16se w16cid w16 w16cex wp14">
+  <w:endnote w:type="separator" w:id="-1">
+    <w:p>
+      <w:pPr>
+        <w:spacing w:after="0" w:line="240" w:lineRule="auto"/>
+      </w:pPr>
+      <w:r>
+        <w:separator/>
+      </w:r>
+    </w:p>
+  </w:endnote>
+  <w:endnote w:type="continuationSeparator" w:id="0">
+    <w:p>
+      <w:pPr>
+        <w:spacing w:after="0" w:line="240" w:lineRule="auto"/>
+      </w:pPr>
+      <w:r>
+        <w:continuationSeparator/>
+      </w:r>
+    </w:p>
+  </w:endnote>
+</w:endnotes>
+</file>
+
+<file path=word/footer1.xml><?xml version="1.0" encoding="utf-8"?>
+<w:ftr xmlns:wpc="http://schemas.microsoft.com/office/word/2010/wordprocessingCanvas" xmlns:cx="http://schemas.microsoft.com/office/drawing/2014/chartex" xmlns:cx1="http://schemas.microsoft.com/office/drawing/2015/9/8/chartex" xmlns:cx2="http://schemas.microsoft.com/office/drawing/2015/10/21/chartex" xmlns:cx3="http://schemas.microsoft.com/office/drawing/2016/5/9/chartex" xmlns:cx4="http://schemas.microsoft.com/office/drawing/2016/5/10/chartex" xmlns:cx5="http://schemas.microsoft.com/office/drawing/2016/5/11/chartex" xmlns:cx6="http://schemas.microsoft.com/office/drawing/2016/5/12/chartex" xmlns:cx7="http://schemas.microsoft.com/office/drawing/2016/5/13/chartex" xmlns:cx8="http://schemas.microsoft.com/office/drawing/2016/5/14/chartex" xmlns:mc="http://schemas.openxmlformats.org/markup-compatibility/2006" xmlns:aink="http://schemas.microsoft.com/office/drawing/2016/ink" xmlns:am3d="http://schemas.microsoft.com/office/drawing/2017/model3d" xmlns:o="urn:schemas-microsoft-com:office:office" xmlns:r="http://schemas.openxmlformats.org/officeDocument/2006/relationships" xmlns:m="http://schemas.openxmlformats.org/officeDocument/2006/math" xmlns:v="urn:schemas-microsoft-com:vml" xmlns:wp14="http://schemas.microsoft.com/office/word/2010/wordprocessingDrawing" xmlns:wp="http://schemas.openxmlformats.org/drawingml/2006/wordprocessingDrawing" xmlns:w10="urn:schemas-microsoft-com:office:word" xmlns:w="http://schemas.openxmlformats.org/wordprocessingml/2006/main" xmlns:w14="http://schemas.microsoft.com/office/word/2010/wordml" xmlns:w15="http://schemas.microsoft.com/office/word/2012/wordml" xmlns:w16cex="http://schemas.microsoft.com/office/word/2018/wordml/cex" xmlns:w16cid="http://schemas.microsoft.com/office/word/2016/wordml/cid" xmlns:w16="http://schemas.microsoft.com/office/word/2018/wordml" xmlns:w16se="http://schemas.microsoft.com/office/word/2015/wordml/symex" xmlns:wpg="http://schemas.microsoft.com/office/word/2010/wordprocessingGroup" xmlns:wpi="http://schemas.microsoft.com/office/word/2010/wordprocessingInk" xmlns:wne="http://schemas.microsoft.com/office/word/2006/wordml" xmlns:wps="http://schemas.microsoft.com/office/word/2010/wordprocessingShape" mc:Ignorable="w14 w15 w16se w16cid w16 w16cex wp14">
+  <w:p>
+    <w:pPr>
+      <w:pStyle w:val="Piedepgina"/>
+    </w:pPr>
+    <w:r>
+      <w:rPr>
+        <w:noProof/>
+        <w:color w:val="4472C4" w:themeColor="accent1"/>
+      </w:rPr>
+      <mc:AlternateContent>
+        <mc:Choice Requires="wps">
+          <w:drawing>
+            <wp:anchor distT="0" distB="0" distL="114300" distR="114300" simplePos="0" relativeHeight="251659264" behindDoc="0" locked="0" layoutInCell="1" allowOverlap="1" wp14:anchorId="39333D78" wp14:editId="7DC9EC26">
+              <wp:simplePos x="0" y="0"/>
+              <wp:positionH relativeFrom="page">
+                <wp:align>center</wp:align>
+              </wp:positionH>
+              <wp:positionV relativeFrom="page">
+                <wp:align>center</wp:align>
+              </wp:positionV>
+              <wp:extent cx="7364730" cy="9528810"/>
+              <wp:effectExtent l="0" t="0" r="26670" b="26670"/>
+              <wp:wrapNone/>
+              <wp:docPr id="452" name="Rectángulo 452"/>
+              <wp:cNvGraphicFramePr/>
+              <a:graphic xmlns:a="http://schemas.openxmlformats.org/drawingml/2006/main">
+                <a:graphicData uri="http://schemas.microsoft.com/office/word/2010/wordprocessingShape">
+                  <wps:wsp>
+                    <wps:cNvSpPr/>
+                    <wps:spPr>
+                      <a:xfrm>
+                        <a:off x="0" y="0"/>
+                        <a:ext cx="7364730" cy="9528810"/>
+                      </a:xfrm>
+                      <a:prstGeom prst="rect">
+                        <a:avLst/>
+                      </a:prstGeom>
+                      <a:noFill/>
+                      <a:ln w="15875">
+                        <a:solidFill>
+                          <a:schemeClr val="bg2">
+                            <a:lumMod val="50000"/>
+                          </a:schemeClr>
+                        </a:solidFill>
+                      </a:ln>
+                    </wps:spPr>
+                    <wps:style>
+                      <a:lnRef idx="2">
+                        <a:schemeClr val="accent1">
+                          <a:shade val="50000"/>
+                        </a:schemeClr>
+                      </a:lnRef>
+                      <a:fillRef idx="1">
+                        <a:schemeClr val="accent1"/>
+                      </a:fillRef>
+                      <a:effectRef idx="0">
+                        <a:schemeClr val="accent1"/>
+                      </a:effectRef>
+                      <a:fontRef idx="minor">
+                        <a:schemeClr val="lt1"/>
+                      </a:fontRef>
+                    </wps:style>
+                    <wps:bodyPr rot="0" spcFirstLastPara="0" vertOverflow="overflow" horzOverflow="overflow" vert="horz" wrap="square" lIns="91440" tIns="45720" rIns="91440" bIns="45720" numCol="1" spcCol="0" rtlCol="0" fromWordArt="0" anchor="ctr" anchorCtr="0" forceAA="0" compatLnSpc="1">
+                      <a:prstTxWarp prst="textNoShape">
+                        <a:avLst/>
+                      </a:prstTxWarp>
+                      <a:noAutofit/>
+                    </wps:bodyPr>
+                  </wps:wsp>
+                </a:graphicData>
+              </a:graphic>
+              <wp14:sizeRelH relativeFrom="page">
+                <wp14:pctWidth>95000</wp14:pctWidth>
+              </wp14:sizeRelH>
+              <wp14:sizeRelV relativeFrom="page">
+                <wp14:pctHeight>95000</wp14:pctHeight>
+              </wp14:sizeRelV>
+            </wp:anchor>
+          </w:drawing>
+        </mc:Choice>
+        <mc:Fallback>
+          <w:pict>
+            <v:rect w14:anchorId="7D36AF17" id="Rectángulo 452" o:spid="_x0000_s1026" style="position:absolute;margin-left:0;margin-top:0;width:579.9pt;height:750.3pt;z-index:251659264;visibility:visible;mso-wrap-style:square;mso-width-percent:950;mso-height-percent:950;mso-wrap-distance-left:9pt;mso-wrap-distance-top:0;mso-wrap-distance-right:9pt;mso-wrap-distance-bottom:0;mso-position-horizontal:center;mso-position-horizontal-relative:page;mso-position-vertical:center;mso-position-vertical-relative:page;mso-width-percent:950;mso-height-percent:950;mso-width-relative:page;mso-height-relative:page;v-text-anchor:middle" o:gfxdata="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" filled="f" strokecolor="#747070 [1614]" strokeweight="1.25pt">
+              <w10:wrap anchorx="page" anchory="page"/>
+            </v:rect>
+          </w:pict>
+        </mc:Fallback>
+      </mc:AlternateContent>
+    </w:r>
+    <w:r>
+      <w:rPr>
+        <w:color w:val="4472C4" w:themeColor="accent1"/>
+      </w:rPr>
+      <w:t xml:space="preserve"> </w:t>
+    </w:r>
+    <w:r>
+      <w:rPr>
+        <w:rFonts w:asciiTheme="majorHAnsi" w:eastAsiaTheme="majorEastAsia" w:hAnsiTheme="majorHAnsi" w:cstheme="majorBidi"/>
+        <w:color w:val="4472C4" w:themeColor="accent1"/>
+        <w:sz w:val="20"/>
+        <w:szCs w:val="20"/>
+      </w:rPr>
+      <w:t xml:space="preserve">pág. </w:t>
+    </w:r>
+    <w:r>
+      <w:rPr>
+        <w:rFonts w:eastAsiaTheme="minorEastAsia"/>
+        <w:color w:val="4472C4" w:themeColor="accent1"/>
+        <w:sz w:val="20"/>
+        <w:szCs w:val="20"/>
+      </w:rPr>
+      <w:fldChar w:fldCharType="begin"/>
+    </w:r>
+    <w:r>
+      <w:rPr>
+        <w:color w:val="4472C4" w:themeColor="accent1"/>
+        <w:sz w:val="20"/>
+        <w:szCs w:val="20"/>
+      </w:rPr>
+      <w:instrText>PAGE    \* MERGEFORMAT</w:instrText>
+    </w:r>
+    <w:r>
+      <w:rPr>
+        <w:rFonts w:eastAsiaTheme="minorEastAsia"/>
+        <w:color w:val="4472C4" w:themeColor="accent1"/>
+        <w:sz w:val="20"/>
+        <w:szCs w:val="20"/>
+      </w:rPr>
+      <w:fldChar w:fldCharType="separate"/>
+    </w:r>
+    <w:r>
+      <w:rPr>
+        <w:rFonts w:asciiTheme="majorHAnsi" w:eastAsiaTheme="majorEastAsia" w:hAnsiTheme="majorHAnsi" w:cstheme="majorBidi"/>
+        <w:color w:val="4472C4" w:themeColor="accent1"/>
+        <w:sz w:val="20"/>
+        <w:szCs w:val="20"/>
+      </w:rPr>
+      <w:t>2</w:t>
+    </w:r>
+    <w:r>
+      <w:rPr>
+        <w:rFonts w:asciiTheme="majorHAnsi" w:eastAsiaTheme="majorEastAsia" w:hAnsiTheme="majorHAnsi" w:cstheme="majorBidi"/>
+        <w:color w:val="4472C4" w:themeColor="accent1"/>
+        <w:sz w:val="20"/>
+        <w:szCs w:val="20"/>
+      </w:rPr>
+      <w:fldChar w:fldCharType="end"/>
+    </w:r>
+  </w:p>
+</w:ftr>
+</file>
+
+<file path=word/footnotes.xml><?xml version="1.0" encoding="utf-8"?>
+<w:footnotes xmlns:wpc="http://schemas.microsoft.com/office/word/2010/wordprocessingCanvas" xmlns:cx="http://schemas.microsoft.com/office/drawing/2014/chartex" xmlns:cx1="http://schemas.microsoft.com/office/drawing/2015/9/8/chartex" xmlns:cx2="http://schemas.microsoft.com/office/drawing/2015/10/21/chartex" xmlns:cx3="http://schemas.microsoft.com/office/drawing/2016/5/9/chartex" xmlns:cx4="http://schemas.microsoft.com/office/drawing/2016/5/10/chartex" xmlns:cx5="http://schemas.microsoft.com/office/drawing/2016/5/11/chartex" xmlns:cx6="http://schemas.microsoft.com/office/drawing/2016/5/12/chartex" xmlns:cx7="http://schemas.microsoft.com/office/drawing/2016/5/13/chartex" xmlns:cx8="http://schemas.microsoft.com/office/drawing/2016/5/14/chartex" xmlns:mc="http://schemas.openxmlformats.org/markup-compatibility/2006" xmlns:aink="http://schemas.microsoft.com/office/drawing/2016/ink" xmlns:am3d="http://schemas.microsoft.com/office/drawing/2017/model3d" xmlns:o="urn:schemas-microsoft-com:office:office" xmlns:r="http://schemas.openxmlformats.org/officeDocument/2006/relationships" xmlns:m="http://schemas.openxmlformats.org/officeDocument/2006/math" xmlns:v="urn:schemas-microsoft-com:vml" xmlns:wp14="http://schemas.microsoft.com/office/word/2010/wordprocessingDrawing" xmlns:wp="http://schemas.openxmlformats.org/drawingml/2006/wordprocessingDrawing" xmlns:w10="urn:schemas-microsoft-com:office:word" xmlns:w="http://schemas.openxmlformats.org/wordprocessingml/2006/main" xmlns:w14="http://schemas.microsoft.com/office/word/2010/wordml" xmlns:w15="http://schemas.microsoft.com/office/word/2012/wordml" xmlns:w16cex="http://schemas.microsoft.com/office/word/2018/wordml/cex" xmlns:w16cid="http://schemas.microsoft.com/office/word/2016/wordml/cid" xmlns:w16="http://schemas.microsoft.com/office/word/2018/wordml" xmlns:w16se="http://schemas.microsoft.com/office/word/2015/wordml/symex" xmlns:wpg="http://schemas.microsoft.com/office/word/2010/wordprocessingGroup" xmlns:wpi="http://schemas.microsoft.com/office/word/2010/wordprocessingInk" xmlns:wne="http://schemas.microsoft.com/office/word/2006/wordml" xmlns:wps="http://schemas.microsoft.com/office/word/2010/wordprocessingShape" mc:Ignorable="w14 w15 w16se w16cid w16 w16cex wp14">
+  <w:footnote w:type="separator" w:id="-1">
+    <w:p>
+      <w:pPr>
+        <w:spacing w:after="0" w:line="240" w:lineRule="auto"/>
+      </w:pPr>
+      <w:r>
+        <w:separator/>
+      </w:r>
+    </w:p>
+  </w:footnote>
+  <w:footnote w:type="continuationSeparator" w:id="0">
+    <w:p>
+      <w:pPr>
+        <w:spacing w:after="0" w:line="240" w:lineRule="auto"/>
+      </w:pPr>
+      <w:r>
+        <w:continuationSeparator/>
+      </w:r>
+    </w:p>
+  </w:footnote>
+</w:footnotes>
+</file>
+
+<file path=word/header1.xml><?xml version="1.0" encoding="utf-8"?>
+<w:hdr xmlns:wpc="http://schemas.microsoft.com/office/word/2010/wordprocessingCanvas" xmlns:cx="http://schemas.microsoft.com/office/drawing/2014/chartex" xmlns:cx1="http://schemas.microsoft.com/office/drawing/2015/9/8/chartex" xmlns:cx2="http://schemas.microsoft.com/office/drawing/2015/10/21/chartex" xmlns:cx3="http://schemas.microsoft.com/office/drawing/2016/5/9/chartex" xmlns:cx4="http://schemas.microsoft.com/office/drawing/2016/5/10/chartex" xmlns:cx5="http://schemas.microsoft.com/office/drawing/2016/5/11/chartex" xmlns:cx6="http://schemas.microsoft.com/office/drawing/2016/5/12/chartex" xmlns:cx7="http://schemas.microsoft.com/office/drawing/2016/5/13/chartex" xmlns:cx8="http://schemas.microsoft.com/office/drawing/2016/5/14/chartex" xmlns:mc="http://schemas.openxmlformats.org/markup-compatibility/2006" xmlns:aink="http://schemas.microsoft.com/office/drawing/2016/ink" xmlns:am3d="http://schemas.microsoft.com/office/drawing/2017/model3d" xmlns:o="urn:schemas-microsoft-com:office:office" xmlns:r="http://schemas.openxmlformats.org/officeDocument/2006/relationships" xmlns:m="http://schemas.openxmlformats.org/officeDocument/2006/math" xmlns:v="urn:schemas-microsoft-com:vml" xmlns:wp14="http://schemas.microsoft.com/office/word/2010/wordprocessingDrawing" xmlns:wp="http://schemas.openxmlformats.org/drawingml/2006/wordprocessingDrawing" xmlns:w10="urn:schemas-microsoft-com:office:word" xmlns:w="http://schemas.openxmlformats.org/wordprocessingml/2006/main" xmlns:w14="http://schemas.microsoft.com/office/word/2010/wordml" xmlns:w15="http://schemas.microsoft.com/office/word/2012/wordml" xmlns:w16cex="http://schemas.microsoft.com/office/word/2018/wordml/cex" xmlns:w16cid="http://schemas.microsoft.com/office/word/2016/wordml/cid" xmlns:w16="http://schemas.microsoft.com/office/word/2018/wordml" xmlns:w16se="http://schemas.microsoft.com/office/word/2015/wordml/symex" xmlns:wpg="http://schemas.microsoft.com/office/word/2010/wordprocessingGroup" xmlns:wpi="http://schemas.microsoft.com/office/word/2010/wordprocessingInk" xmlns:wne="http://schemas.microsoft.com/office/word/2006/wordml" xmlns:wps="http://schemas.microsoft.com/office/word/2010/wordprocessingShape" mc:Ignorable="w14 w15 w16se w16cid w16 w16cex wp14">
+  <w:p>
+    <w:pPr>
+      <w:jc w:val="right"/>
+      <w:rPr>
+        <w:sz w:val="72"/>
+        <w:szCs w:val="72"/>
+      </w:rPr>
+    </w:pPr>
+    <w:r>
+      <w:rPr>
+        <w:sz w:val="28"/>
+        <w:szCs w:val="28"/>
+      </w:rPr>
+      <w:t xml:space="preserve">G98-DP2 </w:t>
+    </w:r>
+    <w:proofErr w:type="spellStart"/>
+    <w:r>
+      <w:rPr>
+        <w:sz w:val="28"/>
+        <w:szCs w:val="28"/>
+      </w:rPr>
+      <w:t>Lint</w:t>
+    </w:r>
+    <w:proofErr w:type="spellEnd"/>
+    <w:r>
+      <w:rPr>
+        <w:sz w:val="28"/>
+        <w:szCs w:val="28"/>
+      </w:rPr>
+      <w:t xml:space="preserve"> </w:t>
+    </w:r>
+    <w:proofErr w:type="spellStart"/>
+    <w:r>
+      <w:rPr>
+        <w:sz w:val="28"/>
+        <w:szCs w:val="28"/>
+      </w:rPr>
+      <w:t>report</w:t>
+    </w:r>
+    <w:proofErr w:type="spellEnd"/>
+    <w:r>
+      <w:rPr>
+        <w:sz w:val="28"/>
+        <w:szCs w:val="28"/>
+      </w:rPr>
+      <w:t xml:space="preserve"> V1</w:t>
+    </w:r>
+  </w:p>
+  <w:p>
+    <w:pPr>
+      <w:pStyle w:val="Encabezado"/>
+    </w:pPr>
+  </w:p>
+</w:hdr>
 </file>
 
 <file path=word/styles.xml><?xml version="1.0" encoding="utf-8"?>
@@ -136,6 +667,7 @@
     <w:lsdException w:name="HTML Sample" w:semiHidden="1" w:unhideWhenUsed="1"/>
     <w:lsdException w:name="HTML Typewriter" w:semiHidden="1" w:unhideWhenUsed="1"/>
     <w:lsdException w:name="HTML Variable" w:semiHidden="1" w:unhideWhenUsed="1"/>
+    <w:lsdException w:name="Normal Table" w:semiHidden="1" w:unhideWhenUsed="1"/>
     <w:lsdException w:name="annotation subject" w:semiHidden="1" w:unhideWhenUsed="1"/>
     <w:lsdException w:name="No List" w:semiHidden="1" w:unhideWhenUsed="1"/>
     <w:lsdException w:name="Outline List 1" w:semiHidden="1" w:unhideWhenUsed="1"/>
@@ -182,8 +714,10 @@
     <w:lsdException w:name="Table Subtle 2" w:semiHidden="1" w:unhideWhenUsed="1"/>
     <w:lsdException w:name="Table Web 1" w:semiHidden="1" w:unhideWhenUsed="1"/>
     <w:lsdException w:name="Table Web 2" w:semiHidden="1" w:unhideWhenUsed="1"/>
+    <w:lsdException w:name="Table Web 3" w:semiHidden="1" w:unhideWhenUsed="1"/>
     <w:lsdException w:name="Balloon Text" w:semiHidden="1" w:unhideWhenUsed="1"/>
     <w:lsdException w:name="Table Grid" w:uiPriority="39"/>
+    <w:lsdException w:name="Table Theme" w:semiHidden="1" w:unhideWhenUsed="1"/>
     <w:lsdException w:name="Placeholder Text" w:semiHidden="1"/>
     <w:lsdException w:name="No Spacing" w:uiPriority="1" w:qFormat="1"/>
     <w:lsdException w:name="Light Shading" w:uiPriority="60"/>
@@ -435,6 +969,50 @@
     <w:uiPriority w:val="99"/>
     <w:semiHidden/>
     <w:unhideWhenUsed/>
+  </w:style>
+  <w:style w:type="paragraph" w:styleId="Encabezado">
+    <w:name w:val="header"/>
+    <w:basedOn w:val="Normal"/>
+    <w:link w:val="EncabezadoCar"/>
+    <w:uiPriority w:val="99"/>
+    <w:unhideWhenUsed/>
+    <w:rsid w:val="00784690"/>
+    <w:pPr>
+      <w:tabs>
+        <w:tab w:val="center" w:pos="4252"/>
+        <w:tab w:val="right" w:pos="8504"/>
+      </w:tabs>
+      <w:spacing w:after="0" w:line="240" w:lineRule="auto"/>
+    </w:pPr>
+  </w:style>
+  <w:style w:type="character" w:customStyle="1" w:styleId="EncabezadoCar">
+    <w:name w:val="Encabezado Car"/>
+    <w:basedOn w:val="Fuentedeprrafopredeter"/>
+    <w:link w:val="Encabezado"/>
+    <w:uiPriority w:val="99"/>
+    <w:rsid w:val="00784690"/>
+  </w:style>
+  <w:style w:type="paragraph" w:styleId="Piedepgina">
+    <w:name w:val="footer"/>
+    <w:basedOn w:val="Normal"/>
+    <w:link w:val="PiedepginaCar"/>
+    <w:uiPriority w:val="99"/>
+    <w:unhideWhenUsed/>
+    <w:rsid w:val="00784690"/>
+    <w:pPr>
+      <w:tabs>
+        <w:tab w:val="center" w:pos="4252"/>
+        <w:tab w:val="right" w:pos="8504"/>
+      </w:tabs>
+      <w:spacing w:after="0" w:line="240" w:lineRule="auto"/>
+    </w:pPr>
+  </w:style>
+  <w:style w:type="character" w:customStyle="1" w:styleId="PiedepginaCar">
+    <w:name w:val="Pie de página Car"/>
+    <w:basedOn w:val="Fuentedeprrafopredeter"/>
+    <w:link w:val="Piedepgina"/>
+    <w:uiPriority w:val="99"/>
+    <w:rsid w:val="00784690"/>
   </w:style>
 </w:styles>
 </file>

</xml_diff>

<commit_message>
#340 Task-103: LintReport actualizado
</commit_message>
<xml_diff>
--- a/Documents/Lint Report.docx
+++ b/Documents/Lint Report.docx
@@ -170,23 +170,23 @@
           <w:sz w:val="32"/>
           <w:szCs w:val="32"/>
         </w:rPr>
-        <w:t xml:space="preserve">Matthew </w:t>
-      </w:r>
-      <w:proofErr w:type="spellStart"/>
-      <w:r>
+        <w:t>Matthew Bwye Lera</w:t>
+      </w:r>
+    </w:p>
+    <w:p>
+      <w:pPr>
+        <w:jc w:val="both"/>
         <w:rPr>
           <w:sz w:val="32"/>
           <w:szCs w:val="32"/>
         </w:rPr>
-        <w:t>Bwye</w:t>
-      </w:r>
-      <w:proofErr w:type="spellEnd"/>
+      </w:pPr>
       <w:r>
         <w:rPr>
           <w:sz w:val="32"/>
           <w:szCs w:val="32"/>
         </w:rPr>
-        <w:t xml:space="preserve"> Lera</w:t>
+        <w:t>Pablo Colmenero Capote</w:t>
       </w:r>
     </w:p>
     <w:p>
@@ -202,7 +202,7 @@
           <w:sz w:val="32"/>
           <w:szCs w:val="32"/>
         </w:rPr>
-        <w:t>Pablo Colmenero Capote</w:t>
+        <w:t>Guillermo López Rosado</w:t>
       </w:r>
     </w:p>
     <w:p>
@@ -218,61 +218,782 @@
           <w:sz w:val="32"/>
           <w:szCs w:val="32"/>
         </w:rPr>
-        <w:t>Guillermo López Rosado</w:t>
-      </w:r>
-    </w:p>
+        <w:br w:type="page"/>
+      </w:r>
+      <w:bookmarkStart w:id="0" w:name="_Toc72152720"/>
+    </w:p>
+    <w:sdt>
+      <w:sdtPr>
+        <w:id w:val="-1516300428"/>
+        <w:docPartObj>
+          <w:docPartGallery w:val="Table of Contents"/>
+          <w:docPartUnique/>
+        </w:docPartObj>
+      </w:sdtPr>
+      <w:sdtEndPr>
+        <w:rPr>
+          <w:rFonts w:asciiTheme="minorHAnsi" w:eastAsiaTheme="minorHAnsi" w:hAnsiTheme="minorHAnsi" w:cstheme="minorBidi"/>
+          <w:b/>
+          <w:bCs/>
+          <w:color w:val="auto"/>
+          <w:sz w:val="22"/>
+          <w:szCs w:val="22"/>
+          <w:lang w:eastAsia="en-US"/>
+        </w:rPr>
+      </w:sdtEndPr>
+      <w:sdtContent>
+        <w:p>
+          <w:pPr>
+            <w:pStyle w:val="TtuloTDC"/>
+          </w:pPr>
+          <w:r>
+            <w:t>Contenido</w:t>
+          </w:r>
+        </w:p>
+        <w:p>
+          <w:pPr>
+            <w:rPr>
+              <w:lang w:eastAsia="es-ES"/>
+            </w:rPr>
+          </w:pPr>
+        </w:p>
+        <w:p>
+          <w:pPr>
+            <w:pStyle w:val="TDC1"/>
+            <w:tabs>
+              <w:tab w:val="right" w:leader="dot" w:pos="8494"/>
+            </w:tabs>
+            <w:rPr>
+              <w:rFonts w:eastAsiaTheme="minorEastAsia"/>
+              <w:noProof/>
+              <w:lang w:eastAsia="es-ES"/>
+            </w:rPr>
+          </w:pPr>
+          <w:r>
+            <w:fldChar w:fldCharType="begin"/>
+          </w:r>
+          <w:r>
+            <w:instrText xml:space="preserve"> TOC \o "1-3" \h \z \u </w:instrText>
+          </w:r>
+          <w:r>
+            <w:fldChar w:fldCharType="separate"/>
+          </w:r>
+          <w:hyperlink w:anchor="_Toc72773188" w:history="1">
+            <w:r>
+              <w:rPr>
+                <w:rStyle w:val="Hipervnculo"/>
+                <w:noProof/>
+              </w:rPr>
+              <w:t>Primer análisis de SonarLint</w:t>
+            </w:r>
+            <w:r>
+              <w:rPr>
+                <w:noProof/>
+                <w:webHidden/>
+              </w:rPr>
+              <w:tab/>
+            </w:r>
+            <w:r>
+              <w:rPr>
+                <w:noProof/>
+                <w:webHidden/>
+              </w:rPr>
+              <w:fldChar w:fldCharType="begin"/>
+            </w:r>
+            <w:r>
+              <w:rPr>
+                <w:noProof/>
+                <w:webHidden/>
+              </w:rPr>
+              <w:instrText xml:space="preserve"> PAGEREF _Toc72773188 \h </w:instrText>
+            </w:r>
+            <w:r>
+              <w:rPr>
+                <w:noProof/>
+                <w:webHidden/>
+              </w:rPr>
+            </w:r>
+            <w:r>
+              <w:rPr>
+                <w:noProof/>
+                <w:webHidden/>
+              </w:rPr>
+              <w:fldChar w:fldCharType="separate"/>
+            </w:r>
+            <w:r>
+              <w:rPr>
+                <w:noProof/>
+                <w:webHidden/>
+              </w:rPr>
+              <w:t>2</w:t>
+            </w:r>
+            <w:r>
+              <w:rPr>
+                <w:noProof/>
+                <w:webHidden/>
+              </w:rPr>
+              <w:fldChar w:fldCharType="end"/>
+            </w:r>
+          </w:hyperlink>
+        </w:p>
+        <w:p>
+          <w:pPr>
+            <w:pStyle w:val="TDC2"/>
+            <w:tabs>
+              <w:tab w:val="right" w:leader="dot" w:pos="8494"/>
+            </w:tabs>
+            <w:rPr>
+              <w:rFonts w:eastAsiaTheme="minorEastAsia"/>
+              <w:noProof/>
+              <w:lang w:eastAsia="es-ES"/>
+            </w:rPr>
+          </w:pPr>
+          <w:hyperlink w:anchor="_Toc72773189" w:history="1">
+            <w:r>
+              <w:rPr>
+                <w:rStyle w:val="Hipervnculo"/>
+                <w:noProof/>
+                <w:lang w:val="en-US"/>
+              </w:rPr>
+              <w:t>Corrección de Bad Smell: Administrator Threshold Show Service</w:t>
+            </w:r>
+            <w:r>
+              <w:rPr>
+                <w:noProof/>
+                <w:webHidden/>
+              </w:rPr>
+              <w:tab/>
+            </w:r>
+            <w:r>
+              <w:rPr>
+                <w:noProof/>
+                <w:webHidden/>
+              </w:rPr>
+              <w:fldChar w:fldCharType="begin"/>
+            </w:r>
+            <w:r>
+              <w:rPr>
+                <w:noProof/>
+                <w:webHidden/>
+              </w:rPr>
+              <w:instrText xml:space="preserve"> PAGEREF _Toc72773189 \h </w:instrText>
+            </w:r>
+            <w:r>
+              <w:rPr>
+                <w:noProof/>
+                <w:webHidden/>
+              </w:rPr>
+            </w:r>
+            <w:r>
+              <w:rPr>
+                <w:noProof/>
+                <w:webHidden/>
+              </w:rPr>
+              <w:fldChar w:fldCharType="separate"/>
+            </w:r>
+            <w:r>
+              <w:rPr>
+                <w:noProof/>
+                <w:webHidden/>
+              </w:rPr>
+              <w:t>2</w:t>
+            </w:r>
+            <w:r>
+              <w:rPr>
+                <w:noProof/>
+                <w:webHidden/>
+              </w:rPr>
+              <w:fldChar w:fldCharType="end"/>
+            </w:r>
+          </w:hyperlink>
+        </w:p>
+        <w:p>
+          <w:pPr>
+            <w:pStyle w:val="TDC2"/>
+            <w:tabs>
+              <w:tab w:val="right" w:leader="dot" w:pos="8494"/>
+            </w:tabs>
+            <w:rPr>
+              <w:rFonts w:eastAsiaTheme="minorEastAsia"/>
+              <w:noProof/>
+              <w:lang w:eastAsia="es-ES"/>
+            </w:rPr>
+          </w:pPr>
+          <w:hyperlink w:anchor="_Toc72773190" w:history="1">
+            <w:r>
+              <w:rPr>
+                <w:rStyle w:val="Hipervnculo"/>
+                <w:noProof/>
+              </w:rPr>
+              <w:t>Corrección del método obsoleto getHours en AdministratorDashBoardShowService</w:t>
+            </w:r>
+            <w:r>
+              <w:rPr>
+                <w:noProof/>
+                <w:webHidden/>
+              </w:rPr>
+              <w:tab/>
+            </w:r>
+            <w:r>
+              <w:rPr>
+                <w:noProof/>
+                <w:webHidden/>
+              </w:rPr>
+              <w:fldChar w:fldCharType="begin"/>
+            </w:r>
+            <w:r>
+              <w:rPr>
+                <w:noProof/>
+                <w:webHidden/>
+              </w:rPr>
+              <w:instrText xml:space="preserve"> PAGEREF _Toc72773190 \h </w:instrText>
+            </w:r>
+            <w:r>
+              <w:rPr>
+                <w:noProof/>
+                <w:webHidden/>
+              </w:rPr>
+            </w:r>
+            <w:r>
+              <w:rPr>
+                <w:noProof/>
+                <w:webHidden/>
+              </w:rPr>
+              <w:fldChar w:fldCharType="separate"/>
+            </w:r>
+            <w:r>
+              <w:rPr>
+                <w:noProof/>
+                <w:webHidden/>
+              </w:rPr>
+              <w:t>3</w:t>
+            </w:r>
+            <w:r>
+              <w:rPr>
+                <w:noProof/>
+                <w:webHidden/>
+              </w:rPr>
+              <w:fldChar w:fldCharType="end"/>
+            </w:r>
+          </w:hyperlink>
+        </w:p>
+        <w:p>
+          <w:pPr>
+            <w:pStyle w:val="TDC1"/>
+            <w:tabs>
+              <w:tab w:val="right" w:leader="dot" w:pos="8494"/>
+            </w:tabs>
+            <w:rPr>
+              <w:rFonts w:eastAsiaTheme="minorEastAsia"/>
+              <w:noProof/>
+              <w:lang w:eastAsia="es-ES"/>
+            </w:rPr>
+          </w:pPr>
+          <w:hyperlink w:anchor="_Toc72773191" w:history="1">
+            <w:r>
+              <w:rPr>
+                <w:rStyle w:val="Hipervnculo"/>
+                <w:noProof/>
+              </w:rPr>
+              <w:t>Respecto a posteriores análisis de SonarLint</w:t>
+            </w:r>
+            <w:r>
+              <w:rPr>
+                <w:noProof/>
+                <w:webHidden/>
+              </w:rPr>
+              <w:tab/>
+            </w:r>
+            <w:r>
+              <w:rPr>
+                <w:noProof/>
+                <w:webHidden/>
+              </w:rPr>
+              <w:fldChar w:fldCharType="begin"/>
+            </w:r>
+            <w:r>
+              <w:rPr>
+                <w:noProof/>
+                <w:webHidden/>
+              </w:rPr>
+              <w:instrText xml:space="preserve"> PAGEREF _Toc72773191 \h </w:instrText>
+            </w:r>
+            <w:r>
+              <w:rPr>
+                <w:noProof/>
+                <w:webHidden/>
+              </w:rPr>
+            </w:r>
+            <w:r>
+              <w:rPr>
+                <w:noProof/>
+                <w:webHidden/>
+              </w:rPr>
+              <w:fldChar w:fldCharType="separate"/>
+            </w:r>
+            <w:r>
+              <w:rPr>
+                <w:noProof/>
+                <w:webHidden/>
+              </w:rPr>
+              <w:t>3</w:t>
+            </w:r>
+            <w:r>
+              <w:rPr>
+                <w:noProof/>
+                <w:webHidden/>
+              </w:rPr>
+              <w:fldChar w:fldCharType="end"/>
+            </w:r>
+          </w:hyperlink>
+        </w:p>
+        <w:p>
+          <w:r>
+            <w:rPr>
+              <w:b/>
+              <w:bCs/>
+            </w:rPr>
+            <w:fldChar w:fldCharType="end"/>
+          </w:r>
+        </w:p>
+      </w:sdtContent>
+    </w:sdt>
+    <w:p/>
+    <w:p>
+      <w:pPr>
+        <w:pStyle w:val="Ttulo1"/>
+      </w:pPr>
+      <w:bookmarkStart w:id="1" w:name="_Toc72773188"/>
+      <w:r>
+        <w:t>Primer análisis de SonarLint</w:t>
+      </w:r>
+      <w:bookmarkEnd w:id="0"/>
+      <w:bookmarkEnd w:id="1"/>
+    </w:p>
+    <w:p/>
     <w:p>
       <w:pPr>
         <w:jc w:val="both"/>
         <w:rPr>
-          <w:sz w:val="32"/>
-          <w:szCs w:val="32"/>
-        </w:rPr>
-      </w:pPr>
-      <w:r>
-        <w:rPr>
-          <w:sz w:val="32"/>
-          <w:szCs w:val="32"/>
-        </w:rPr>
-        <w:br w:type="page"/>
-      </w:r>
+          <w:sz w:val="24"/>
+          <w:szCs w:val="24"/>
+        </w:rPr>
+      </w:pPr>
+      <w:r>
+        <w:rPr>
+          <w:sz w:val="24"/>
+          <w:szCs w:val="24"/>
+        </w:rPr>
+        <w:t xml:space="preserve">Al ejecutar el primer análisis de SonarLint sobre el código de la entrega anterior, nos aparecieron 3 malos olores de código en las clases </w:t>
+      </w:r>
+      <w:r>
+        <w:t>AdministratorThresholdShowService y AdministratorDashBoardShowService.</w:t>
+      </w:r>
+    </w:p>
+    <w:p>
+      <w:pPr>
+        <w:rPr>
+          <w:sz w:val="24"/>
+          <w:szCs w:val="24"/>
+        </w:rPr>
+      </w:pPr>
+      <w:r>
+        <w:rPr>
+          <w:noProof/>
+        </w:rPr>
+        <w:drawing>
+          <wp:inline distT="0" distB="0" distL="0" distR="0" wp14:anchorId="4C9632CA" wp14:editId="39275EA7">
+            <wp:extent cx="6285207" cy="762000"/>
+            <wp:effectExtent l="0" t="0" r="1905" b="0"/>
+            <wp:docPr id="1" name="Imagen 1"/>
+            <wp:cNvGraphicFramePr>
+              <a:graphicFrameLocks xmlns:a="http://schemas.openxmlformats.org/drawingml/2006/main" noChangeAspect="1"/>
+            </wp:cNvGraphicFramePr>
+            <a:graphic xmlns:a="http://schemas.openxmlformats.org/drawingml/2006/main">
+              <a:graphicData uri="http://schemas.openxmlformats.org/drawingml/2006/picture">
+                <pic:pic xmlns:pic="http://schemas.openxmlformats.org/drawingml/2006/picture">
+                  <pic:nvPicPr>
+                    <pic:cNvPr id="1" name=""/>
+                    <pic:cNvPicPr/>
+                  </pic:nvPicPr>
+                  <pic:blipFill>
+                    <a:blip r:embed="rId7"/>
+                    <a:stretch>
+                      <a:fillRect/>
+                    </a:stretch>
+                  </pic:blipFill>
+                  <pic:spPr>
+                    <a:xfrm>
+                      <a:off x="0" y="0"/>
+                      <a:ext cx="6297961" cy="763546"/>
+                    </a:xfrm>
+                    <a:prstGeom prst="rect">
+                      <a:avLst/>
+                    </a:prstGeom>
+                  </pic:spPr>
+                </pic:pic>
+              </a:graphicData>
+            </a:graphic>
+          </wp:inline>
+        </w:drawing>
+      </w:r>
+    </w:p>
+    <w:p>
+      <w:pPr>
+        <w:rPr>
+          <w:sz w:val="24"/>
+          <w:szCs w:val="24"/>
+        </w:rPr>
+      </w:pPr>
+    </w:p>
+    <w:p>
+      <w:pPr>
+        <w:rPr>
+          <w:sz w:val="24"/>
+          <w:szCs w:val="24"/>
+        </w:rPr>
+      </w:pPr>
+    </w:p>
+    <w:p>
+      <w:pPr>
+        <w:pStyle w:val="Ttulo2"/>
+        <w:rPr>
+          <w:rFonts w:eastAsiaTheme="minorHAnsi"/>
+          <w:lang w:val="en-US"/>
+        </w:rPr>
+      </w:pPr>
+      <w:bookmarkStart w:id="2" w:name="_Toc72152721"/>
+      <w:bookmarkStart w:id="3" w:name="_Toc72773189"/>
+      <w:r>
+        <w:rPr>
+          <w:rFonts w:eastAsiaTheme="minorHAnsi"/>
+          <w:lang w:val="en-US"/>
+        </w:rPr>
+        <w:t>Corrección de Bad Smell: Administrator Threshold Show Service</w:t>
+      </w:r>
+      <w:bookmarkEnd w:id="2"/>
+      <w:bookmarkEnd w:id="3"/>
+    </w:p>
+    <w:p>
+      <w:pPr>
+        <w:rPr>
+          <w:sz w:val="24"/>
+          <w:szCs w:val="24"/>
+        </w:rPr>
+      </w:pPr>
+      <w:r>
+        <w:rPr>
+          <w:noProof/>
+        </w:rPr>
+        <w:drawing>
+          <wp:inline distT="0" distB="0" distL="0" distR="0" wp14:anchorId="3666FC65" wp14:editId="27ED6C5C">
+            <wp:extent cx="5400040" cy="1152525"/>
+            <wp:effectExtent l="0" t="0" r="0" b="9525"/>
+            <wp:docPr id="2" name="Imagen 2"/>
+            <wp:cNvGraphicFramePr>
+              <a:graphicFrameLocks xmlns:a="http://schemas.openxmlformats.org/drawingml/2006/main" noChangeAspect="1"/>
+            </wp:cNvGraphicFramePr>
+            <a:graphic xmlns:a="http://schemas.openxmlformats.org/drawingml/2006/main">
+              <a:graphicData uri="http://schemas.openxmlformats.org/drawingml/2006/picture">
+                <pic:pic xmlns:pic="http://schemas.openxmlformats.org/drawingml/2006/picture">
+                  <pic:nvPicPr>
+                    <pic:cNvPr id="1" name=""/>
+                    <pic:cNvPicPr/>
+                  </pic:nvPicPr>
+                  <pic:blipFill>
+                    <a:blip r:embed="rId8"/>
+                    <a:stretch>
+                      <a:fillRect/>
+                    </a:stretch>
+                  </pic:blipFill>
+                  <pic:spPr>
+                    <a:xfrm>
+                      <a:off x="0" y="0"/>
+                      <a:ext cx="5400040" cy="1152525"/>
+                    </a:xfrm>
+                    <a:prstGeom prst="rect">
+                      <a:avLst/>
+                    </a:prstGeom>
+                  </pic:spPr>
+                </pic:pic>
+              </a:graphicData>
+            </a:graphic>
+          </wp:inline>
+        </w:drawing>
+      </w:r>
+    </w:p>
+    <w:p>
+      <w:pPr>
+        <w:rPr>
+          <w:noProof/>
+        </w:rPr>
+      </w:pPr>
+      <w:r>
+        <w:rPr>
+          <w:sz w:val="24"/>
+          <w:szCs w:val="24"/>
+        </w:rPr>
+        <w:t>Para corregir el mal olor procedente de esta clase, se eliminó la variable result del método authorise y se devolvió, directamente, el valor true. Quedando el código final de este método como se muestra en la siguiente imagen:</w:t>
+      </w:r>
+      <w:r>
+        <w:rPr>
+          <w:noProof/>
+        </w:rPr>
+        <w:t xml:space="preserve"> </w:t>
+      </w:r>
+      <w:r>
+        <w:rPr>
+          <w:noProof/>
+        </w:rPr>
+        <w:drawing>
+          <wp:inline distT="0" distB="0" distL="0" distR="0" wp14:anchorId="5A62CBB4" wp14:editId="1B2DA0C5">
+            <wp:extent cx="5400040" cy="1115695"/>
+            <wp:effectExtent l="0" t="0" r="0" b="8255"/>
+            <wp:docPr id="5" name="Imagen 5"/>
+            <wp:cNvGraphicFramePr>
+              <a:graphicFrameLocks xmlns:a="http://schemas.openxmlformats.org/drawingml/2006/main" noChangeAspect="1"/>
+            </wp:cNvGraphicFramePr>
+            <a:graphic xmlns:a="http://schemas.openxmlformats.org/drawingml/2006/main">
+              <a:graphicData uri="http://schemas.openxmlformats.org/drawingml/2006/picture">
+                <pic:pic xmlns:pic="http://schemas.openxmlformats.org/drawingml/2006/picture">
+                  <pic:nvPicPr>
+                    <pic:cNvPr id="1" name=""/>
+                    <pic:cNvPicPr/>
+                  </pic:nvPicPr>
+                  <pic:blipFill>
+                    <a:blip r:embed="rId9"/>
+                    <a:stretch>
+                      <a:fillRect/>
+                    </a:stretch>
+                  </pic:blipFill>
+                  <pic:spPr>
+                    <a:xfrm>
+                      <a:off x="0" y="0"/>
+                      <a:ext cx="5400040" cy="1115695"/>
+                    </a:xfrm>
+                    <a:prstGeom prst="rect">
+                      <a:avLst/>
+                    </a:prstGeom>
+                  </pic:spPr>
+                </pic:pic>
+              </a:graphicData>
+            </a:graphic>
+          </wp:inline>
+        </w:drawing>
+      </w:r>
+    </w:p>
+    <w:p>
+      <w:pPr>
+        <w:pStyle w:val="Ttulo2"/>
+        <w:rPr>
+          <w:rFonts w:eastAsiaTheme="minorHAnsi"/>
+          <w:sz w:val="24"/>
+          <w:szCs w:val="24"/>
+        </w:rPr>
+      </w:pPr>
+      <w:bookmarkStart w:id="4" w:name="_Toc72152722"/>
+      <w:bookmarkStart w:id="5" w:name="_Toc72773190"/>
+      <w:r>
+        <w:rPr>
+          <w:rFonts w:eastAsiaTheme="minorHAnsi"/>
+        </w:rPr>
+        <w:lastRenderedPageBreak/>
+        <w:t xml:space="preserve">Corrección del </w:t>
+      </w:r>
+      <w:r>
+        <w:t>método obsoleto</w:t>
+      </w:r>
+      <w:r>
+        <w:rPr>
+          <w:rFonts w:eastAsiaTheme="minorHAnsi"/>
+        </w:rPr>
+        <w:t xml:space="preserve"> getHours en AdministratorDashBoardShowService</w:t>
+      </w:r>
+      <w:bookmarkEnd w:id="4"/>
+      <w:bookmarkEnd w:id="5"/>
+      <w:r>
+        <w:rPr>
+          <w:rFonts w:eastAsiaTheme="minorHAnsi"/>
+        </w:rPr>
+        <w:t xml:space="preserve"> </w:t>
+      </w:r>
+    </w:p>
+    <w:p>
+      <w:pPr>
+        <w:rPr>
+          <w:sz w:val="24"/>
+          <w:szCs w:val="24"/>
+        </w:rPr>
+      </w:pPr>
+      <w:r>
+        <w:rPr>
+          <w:noProof/>
+        </w:rPr>
+        <w:drawing>
+          <wp:inline distT="0" distB="0" distL="0" distR="0" wp14:anchorId="407D5A04" wp14:editId="23F32AFD">
+            <wp:extent cx="5400040" cy="2457450"/>
+            <wp:effectExtent l="0" t="0" r="0" b="0"/>
+            <wp:docPr id="3" name="Imagen 3"/>
+            <wp:cNvGraphicFramePr>
+              <a:graphicFrameLocks xmlns:a="http://schemas.openxmlformats.org/drawingml/2006/main" noChangeAspect="1"/>
+            </wp:cNvGraphicFramePr>
+            <a:graphic xmlns:a="http://schemas.openxmlformats.org/drawingml/2006/main">
+              <a:graphicData uri="http://schemas.openxmlformats.org/drawingml/2006/picture">
+                <pic:pic xmlns:pic="http://schemas.openxmlformats.org/drawingml/2006/picture">
+                  <pic:nvPicPr>
+                    <pic:cNvPr id="1" name=""/>
+                    <pic:cNvPicPr/>
+                  </pic:nvPicPr>
+                  <pic:blipFill>
+                    <a:blip r:embed="rId10"/>
+                    <a:stretch>
+                      <a:fillRect/>
+                    </a:stretch>
+                  </pic:blipFill>
+                  <pic:spPr>
+                    <a:xfrm>
+                      <a:off x="0" y="0"/>
+                      <a:ext cx="5400040" cy="2457450"/>
+                    </a:xfrm>
+                    <a:prstGeom prst="rect">
+                      <a:avLst/>
+                    </a:prstGeom>
+                  </pic:spPr>
+                </pic:pic>
+              </a:graphicData>
+            </a:graphic>
+          </wp:inline>
+        </w:drawing>
+      </w:r>
+    </w:p>
+    <w:p>
+      <w:pPr>
+        <w:rPr>
+          <w:sz w:val="24"/>
+          <w:szCs w:val="24"/>
+        </w:rPr>
+      </w:pPr>
+      <w:r>
+        <w:rPr>
+          <w:sz w:val="24"/>
+          <w:szCs w:val="24"/>
+        </w:rPr>
+        <w:t>Para poder prescindir del método obsoleto getHours, transformamos el tipo Date a tipo Calendar y almacenamos las horas obtenidas a partir de una nueva instancia de calendar. Repetimos esta solución para las dos ocurrencias de este mal olor. El código resultante, tras aplicar los cambios, fue el siguiente para el primero de los fallos:</w:t>
+      </w:r>
+    </w:p>
+    <w:p>
+      <w:pPr>
+        <w:rPr>
+          <w:sz w:val="24"/>
+          <w:szCs w:val="24"/>
+        </w:rPr>
+      </w:pPr>
+      <w:r>
+        <w:rPr>
+          <w:noProof/>
+        </w:rPr>
+        <w:drawing>
+          <wp:inline distT="0" distB="0" distL="0" distR="0" wp14:anchorId="42C4F617" wp14:editId="1921A374">
+            <wp:extent cx="5400040" cy="1153160"/>
+            <wp:effectExtent l="0" t="0" r="0" b="8890"/>
+            <wp:docPr id="4" name="Imagen 4"/>
+            <wp:cNvGraphicFramePr>
+              <a:graphicFrameLocks xmlns:a="http://schemas.openxmlformats.org/drawingml/2006/main" noChangeAspect="1"/>
+            </wp:cNvGraphicFramePr>
+            <a:graphic xmlns:a="http://schemas.openxmlformats.org/drawingml/2006/main">
+              <a:graphicData uri="http://schemas.openxmlformats.org/drawingml/2006/picture">
+                <pic:pic xmlns:pic="http://schemas.openxmlformats.org/drawingml/2006/picture">
+                  <pic:nvPicPr>
+                    <pic:cNvPr id="1" name=""/>
+                    <pic:cNvPicPr/>
+                  </pic:nvPicPr>
+                  <pic:blipFill>
+                    <a:blip r:embed="rId11"/>
+                    <a:stretch>
+                      <a:fillRect/>
+                    </a:stretch>
+                  </pic:blipFill>
+                  <pic:spPr>
+                    <a:xfrm>
+                      <a:off x="0" y="0"/>
+                      <a:ext cx="5400040" cy="1153160"/>
+                    </a:xfrm>
+                    <a:prstGeom prst="rect">
+                      <a:avLst/>
+                    </a:prstGeom>
+                  </pic:spPr>
+                </pic:pic>
+              </a:graphicData>
+            </a:graphic>
+          </wp:inline>
+        </w:drawing>
+      </w:r>
+    </w:p>
+    <w:p>
+      <w:pPr>
+        <w:pStyle w:val="Ttulo2"/>
+        <w:rPr>
+          <w:rFonts w:eastAsiaTheme="minorHAnsi"/>
+        </w:rPr>
+      </w:pPr>
     </w:p>
     <w:p>
       <w:pPr>
         <w:jc w:val="both"/>
         <w:rPr>
-          <w:sz w:val="32"/>
-          <w:szCs w:val="32"/>
-        </w:rPr>
-      </w:pPr>
-      <w:r>
-        <w:rPr>
-          <w:sz w:val="32"/>
-          <w:szCs w:val="32"/>
-        </w:rPr>
-        <w:lastRenderedPageBreak/>
-        <w:t xml:space="preserve">No hay malos olores detectados por </w:t>
-      </w:r>
-      <w:proofErr w:type="spellStart"/>
-      <w:r>
-        <w:rPr>
-          <w:sz w:val="32"/>
-          <w:szCs w:val="32"/>
-        </w:rPr>
-        <w:t>SonarLint</w:t>
-      </w:r>
-      <w:proofErr w:type="spellEnd"/>
-      <w:r>
-        <w:rPr>
-          <w:sz w:val="32"/>
-          <w:szCs w:val="32"/>
-        </w:rPr>
-        <w:t xml:space="preserve"> que no hayan sido corregidos. Por ello, el resto del documento está vacío.</w:t>
+          <w:sz w:val="24"/>
+          <w:szCs w:val="24"/>
+        </w:rPr>
+      </w:pPr>
+    </w:p>
+    <w:p>
+      <w:pPr>
+        <w:pStyle w:val="Ttulo1"/>
+      </w:pPr>
+      <w:bookmarkStart w:id="6" w:name="_Toc72773191"/>
+      <w:r>
+        <w:t>Respecto a posteriores análisis de SonarLint</w:t>
+      </w:r>
+      <w:bookmarkEnd w:id="6"/>
+    </w:p>
+    <w:p/>
+    <w:p>
+      <w:pPr>
+        <w:jc w:val="both"/>
+        <w:rPr>
+          <w:sz w:val="24"/>
+          <w:szCs w:val="24"/>
+        </w:rPr>
+      </w:pPr>
+      <w:r>
+        <w:rPr>
+          <w:sz w:val="24"/>
+          <w:szCs w:val="24"/>
+        </w:rPr>
+        <w:t xml:space="preserve">No </w:t>
+      </w:r>
+      <w:r>
+        <w:rPr>
+          <w:sz w:val="24"/>
+          <w:szCs w:val="24"/>
+        </w:rPr>
+        <w:t>hemos encontrado malos olores nuevos</w:t>
+      </w:r>
+      <w:r>
+        <w:rPr>
+          <w:sz w:val="24"/>
+          <w:szCs w:val="24"/>
+        </w:rPr>
+        <w:t xml:space="preserve"> tras posteriores análisis de SonarLint. Por tanto, podemos determinar que no quedan malos olores de nuestro código sin corregir.</w:t>
       </w:r>
     </w:p>
     <w:sectPr>
-      <w:headerReference w:type="default" r:id="rId6"/>
-      <w:footerReference w:type="default" r:id="rId7"/>
+      <w:headerReference w:type="even" r:id="rId12"/>
+      <w:headerReference w:type="default" r:id="rId13"/>
+      <w:footerReference w:type="even" r:id="rId14"/>
+      <w:footerReference w:type="default" r:id="rId15"/>
+      <w:headerReference w:type="first" r:id="rId16"/>
+      <w:footerReference w:type="first" r:id="rId17"/>
       <w:pgSz w:w="11906" w:h="16838"/>
       <w:pgMar w:top="1417" w:right="1701" w:bottom="1417" w:left="1701" w:header="708" w:footer="708" w:gutter="0"/>
       <w:cols w:space="708"/>
@@ -313,150 +1034,57 @@
     <w:pPr>
       <w:pStyle w:val="Piedepgina"/>
     </w:pPr>
-    <w:r>
-      <w:rPr>
-        <w:noProof/>
-        <w:color w:val="4472C4" w:themeColor="accent1"/>
-      </w:rPr>
-      <mc:AlternateContent>
-        <mc:Choice Requires="wps">
-          <w:drawing>
-            <wp:anchor distT="0" distB="0" distL="114300" distR="114300" simplePos="0" relativeHeight="251659264" behindDoc="0" locked="0" layoutInCell="1" allowOverlap="1" wp14:anchorId="39333D78" wp14:editId="7DC9EC26">
-              <wp:simplePos x="0" y="0"/>
-              <wp:positionH relativeFrom="page">
-                <wp:align>center</wp:align>
-              </wp:positionH>
-              <wp:positionV relativeFrom="page">
-                <wp:align>center</wp:align>
-              </wp:positionV>
-              <wp:extent cx="7364730" cy="9528810"/>
-              <wp:effectExtent l="0" t="0" r="26670" b="26670"/>
-              <wp:wrapNone/>
-              <wp:docPr id="452" name="Rectángulo 452"/>
-              <wp:cNvGraphicFramePr/>
-              <a:graphic xmlns:a="http://schemas.openxmlformats.org/drawingml/2006/main">
-                <a:graphicData uri="http://schemas.microsoft.com/office/word/2010/wordprocessingShape">
-                  <wps:wsp>
-                    <wps:cNvSpPr/>
-                    <wps:spPr>
-                      <a:xfrm>
-                        <a:off x="0" y="0"/>
-                        <a:ext cx="7364730" cy="9528810"/>
-                      </a:xfrm>
-                      <a:prstGeom prst="rect">
-                        <a:avLst/>
-                      </a:prstGeom>
-                      <a:noFill/>
-                      <a:ln w="15875">
-                        <a:solidFill>
-                          <a:schemeClr val="bg2">
-                            <a:lumMod val="50000"/>
-                          </a:schemeClr>
-                        </a:solidFill>
-                      </a:ln>
-                    </wps:spPr>
-                    <wps:style>
-                      <a:lnRef idx="2">
-                        <a:schemeClr val="accent1">
-                          <a:shade val="50000"/>
-                        </a:schemeClr>
-                      </a:lnRef>
-                      <a:fillRef idx="1">
-                        <a:schemeClr val="accent1"/>
-                      </a:fillRef>
-                      <a:effectRef idx="0">
-                        <a:schemeClr val="accent1"/>
-                      </a:effectRef>
-                      <a:fontRef idx="minor">
-                        <a:schemeClr val="lt1"/>
-                      </a:fontRef>
-                    </wps:style>
-                    <wps:bodyPr rot="0" spcFirstLastPara="0" vertOverflow="overflow" horzOverflow="overflow" vert="horz" wrap="square" lIns="91440" tIns="45720" rIns="91440" bIns="45720" numCol="1" spcCol="0" rtlCol="0" fromWordArt="0" anchor="ctr" anchorCtr="0" forceAA="0" compatLnSpc="1">
-                      <a:prstTxWarp prst="textNoShape">
-                        <a:avLst/>
-                      </a:prstTxWarp>
-                      <a:noAutofit/>
-                    </wps:bodyPr>
-                  </wps:wsp>
-                </a:graphicData>
-              </a:graphic>
-              <wp14:sizeRelH relativeFrom="page">
-                <wp14:pctWidth>95000</wp14:pctWidth>
-              </wp14:sizeRelH>
-              <wp14:sizeRelV relativeFrom="page">
-                <wp14:pctHeight>95000</wp14:pctHeight>
-              </wp14:sizeRelV>
-            </wp:anchor>
-          </w:drawing>
-        </mc:Choice>
-        <mc:Fallback>
-          <w:pict>
-            <v:rect w14:anchorId="7D36AF17" id="Rectángulo 452" o:spid="_x0000_s1026" style="position:absolute;margin-left:0;margin-top:0;width:579.9pt;height:750.3pt;z-index:251659264;visibility:visible;mso-wrap-style:square;mso-width-percent:950;mso-height-percent:950;mso-wrap-distance-left:9pt;mso-wrap-distance-top:0;mso-wrap-distance-right:9pt;mso-wrap-distance-bottom:0;mso-position-horizontal:center;mso-position-horizontal-relative:page;mso-position-vertical:center;mso-position-vertical-relative:page;mso-width-percent:950;mso-height-percent:950;mso-width-relative:page;mso-height-relative:page;v-text-anchor:middle" o:gfxdata="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" filled="f" strokecolor="#747070 [1614]" strokeweight="1.25pt">
-              <w10:wrap anchorx="page" anchory="page"/>
-            </v:rect>
-          </w:pict>
-        </mc:Fallback>
-      </mc:AlternateContent>
-    </w:r>
-    <w:r>
-      <w:rPr>
-        <w:color w:val="4472C4" w:themeColor="accent1"/>
-      </w:rPr>
-      <w:t xml:space="preserve"> </w:t>
-    </w:r>
-    <w:r>
-      <w:rPr>
-        <w:rFonts w:asciiTheme="majorHAnsi" w:eastAsiaTheme="majorEastAsia" w:hAnsiTheme="majorHAnsi" w:cstheme="majorBidi"/>
-        <w:color w:val="4472C4" w:themeColor="accent1"/>
-        <w:sz w:val="20"/>
-        <w:szCs w:val="20"/>
-      </w:rPr>
-      <w:t xml:space="preserve">pág. </w:t>
-    </w:r>
-    <w:r>
-      <w:rPr>
-        <w:rFonts w:eastAsiaTheme="minorEastAsia"/>
-        <w:color w:val="4472C4" w:themeColor="accent1"/>
-        <w:sz w:val="20"/>
-        <w:szCs w:val="20"/>
-      </w:rPr>
-      <w:fldChar w:fldCharType="begin"/>
-    </w:r>
-    <w:r>
-      <w:rPr>
-        <w:color w:val="4472C4" w:themeColor="accent1"/>
-        <w:sz w:val="20"/>
-        <w:szCs w:val="20"/>
-      </w:rPr>
-      <w:instrText>PAGE    \* MERGEFORMAT</w:instrText>
-    </w:r>
-    <w:r>
-      <w:rPr>
-        <w:rFonts w:eastAsiaTheme="minorEastAsia"/>
-        <w:color w:val="4472C4" w:themeColor="accent1"/>
-        <w:sz w:val="20"/>
-        <w:szCs w:val="20"/>
-      </w:rPr>
-      <w:fldChar w:fldCharType="separate"/>
-    </w:r>
-    <w:r>
-      <w:rPr>
-        <w:rFonts w:asciiTheme="majorHAnsi" w:eastAsiaTheme="majorEastAsia" w:hAnsiTheme="majorHAnsi" w:cstheme="majorBidi"/>
-        <w:color w:val="4472C4" w:themeColor="accent1"/>
-        <w:sz w:val="20"/>
-        <w:szCs w:val="20"/>
-      </w:rPr>
-      <w:t>2</w:t>
-    </w:r>
-    <w:r>
-      <w:rPr>
-        <w:rFonts w:asciiTheme="majorHAnsi" w:eastAsiaTheme="majorEastAsia" w:hAnsiTheme="majorHAnsi" w:cstheme="majorBidi"/>
-        <w:color w:val="4472C4" w:themeColor="accent1"/>
-        <w:sz w:val="20"/>
-        <w:szCs w:val="20"/>
-      </w:rPr>
-      <w:fldChar w:fldCharType="end"/>
-    </w:r>
+  </w:p>
+</w:ftr>
+</file>
+
+<file path=word/footer2.xml><?xml version="1.0" encoding="utf-8"?>
+<w:ftr xmlns:wpc="http://schemas.microsoft.com/office/word/2010/wordprocessingCanvas" xmlns:cx="http://schemas.microsoft.com/office/drawing/2014/chartex" xmlns:cx1="http://schemas.microsoft.com/office/drawing/2015/9/8/chartex" xmlns:cx2="http://schemas.microsoft.com/office/drawing/2015/10/21/chartex" xmlns:cx3="http://schemas.microsoft.com/office/drawing/2016/5/9/chartex" xmlns:cx4="http://schemas.microsoft.com/office/drawing/2016/5/10/chartex" xmlns:cx5="http://schemas.microsoft.com/office/drawing/2016/5/11/chartex" xmlns:cx6="http://schemas.microsoft.com/office/drawing/2016/5/12/chartex" xmlns:cx7="http://schemas.microsoft.com/office/drawing/2016/5/13/chartex" xmlns:cx8="http://schemas.microsoft.com/office/drawing/2016/5/14/chartex" xmlns:mc="http://schemas.openxmlformats.org/markup-compatibility/2006" xmlns:aink="http://schemas.microsoft.com/office/drawing/2016/ink" xmlns:am3d="http://schemas.microsoft.com/office/drawing/2017/model3d" xmlns:o="urn:schemas-microsoft-com:office:office" xmlns:r="http://schemas.openxmlformats.org/officeDocument/2006/relationships" xmlns:m="http://schemas.openxmlformats.org/officeDocument/2006/math" xmlns:v="urn:schemas-microsoft-com:vml" xmlns:wp14="http://schemas.microsoft.com/office/word/2010/wordprocessingDrawing" xmlns:wp="http://schemas.openxmlformats.org/drawingml/2006/wordprocessingDrawing" xmlns:w10="urn:schemas-microsoft-com:office:word" xmlns:w="http://schemas.openxmlformats.org/wordprocessingml/2006/main" xmlns:w14="http://schemas.microsoft.com/office/word/2010/wordml" xmlns:w15="http://schemas.microsoft.com/office/word/2012/wordml" xmlns:w16cex="http://schemas.microsoft.com/office/word/2018/wordml/cex" xmlns:w16cid="http://schemas.microsoft.com/office/word/2016/wordml/cid" xmlns:w16="http://schemas.microsoft.com/office/word/2018/wordml" xmlns:w16se="http://schemas.microsoft.com/office/word/2015/wordml/symex" xmlns:wpg="http://schemas.microsoft.com/office/word/2010/wordprocessingGroup" xmlns:wpi="http://schemas.microsoft.com/office/word/2010/wordprocessingInk" xmlns:wne="http://schemas.microsoft.com/office/word/2006/wordml" xmlns:wps="http://schemas.microsoft.com/office/word/2010/wordprocessingShape" mc:Ignorable="w14 w15 w16se w16cid w16 w16cex wp14">
+  <w:sdt>
+    <w:sdtPr>
+      <w:id w:val="-887482938"/>
+      <w:docPartObj>
+        <w:docPartGallery w:val="Page Numbers (Bottom of Page)"/>
+        <w:docPartUnique/>
+      </w:docPartObj>
+    </w:sdtPr>
+    <w:sdtContent>
+      <w:p>
+        <w:pPr>
+          <w:pStyle w:val="Piedepgina"/>
+        </w:pPr>
+        <w:r>
+          <w:fldChar w:fldCharType="begin"/>
+        </w:r>
+        <w:r>
+          <w:instrText>PAGE   \* MERGEFORMAT</w:instrText>
+        </w:r>
+        <w:r>
+          <w:fldChar w:fldCharType="separate"/>
+        </w:r>
+        <w:r>
+          <w:t>2</w:t>
+        </w:r>
+        <w:r>
+          <w:fldChar w:fldCharType="end"/>
+        </w:r>
+      </w:p>
+    </w:sdtContent>
+  </w:sdt>
+  <w:p>
+    <w:pPr>
+      <w:pStyle w:val="Piedepgina"/>
+    </w:pPr>
+  </w:p>
+</w:ftr>
+</file>
+
+<file path=word/footer3.xml><?xml version="1.0" encoding="utf-8"?>
+<w:ftr xmlns:wpc="http://schemas.microsoft.com/office/word/2010/wordprocessingCanvas" xmlns:cx="http://schemas.microsoft.com/office/drawing/2014/chartex" xmlns:cx1="http://schemas.microsoft.com/office/drawing/2015/9/8/chartex" xmlns:cx2="http://schemas.microsoft.com/office/drawing/2015/10/21/chartex" xmlns:cx3="http://schemas.microsoft.com/office/drawing/2016/5/9/chartex" xmlns:cx4="http://schemas.microsoft.com/office/drawing/2016/5/10/chartex" xmlns:cx5="http://schemas.microsoft.com/office/drawing/2016/5/11/chartex" xmlns:cx6="http://schemas.microsoft.com/office/drawing/2016/5/12/chartex" xmlns:cx7="http://schemas.microsoft.com/office/drawing/2016/5/13/chartex" xmlns:cx8="http://schemas.microsoft.com/office/drawing/2016/5/14/chartex" xmlns:mc="http://schemas.openxmlformats.org/markup-compatibility/2006" xmlns:aink="http://schemas.microsoft.com/office/drawing/2016/ink" xmlns:am3d="http://schemas.microsoft.com/office/drawing/2017/model3d" xmlns:o="urn:schemas-microsoft-com:office:office" xmlns:r="http://schemas.openxmlformats.org/officeDocument/2006/relationships" xmlns:m="http://schemas.openxmlformats.org/officeDocument/2006/math" xmlns:v="urn:schemas-microsoft-com:vml" xmlns:wp14="http://schemas.microsoft.com/office/word/2010/wordprocessingDrawing" xmlns:wp="http://schemas.openxmlformats.org/drawingml/2006/wordprocessingDrawing" xmlns:w10="urn:schemas-microsoft-com:office:word" xmlns:w="http://schemas.openxmlformats.org/wordprocessingml/2006/main" xmlns:w14="http://schemas.microsoft.com/office/word/2010/wordml" xmlns:w15="http://schemas.microsoft.com/office/word/2012/wordml" xmlns:w16cex="http://schemas.microsoft.com/office/word/2018/wordml/cex" xmlns:w16cid="http://schemas.microsoft.com/office/word/2016/wordml/cid" xmlns:w16="http://schemas.microsoft.com/office/word/2018/wordml" xmlns:w16se="http://schemas.microsoft.com/office/word/2015/wordml/symex" xmlns:wpg="http://schemas.microsoft.com/office/word/2010/wordprocessingGroup" xmlns:wpi="http://schemas.microsoft.com/office/word/2010/wordprocessingInk" xmlns:wne="http://schemas.microsoft.com/office/word/2006/wordml" xmlns:wps="http://schemas.microsoft.com/office/word/2010/wordprocessingShape" mc:Ignorable="w14 w15 w16se w16cid w16 w16cex wp14">
+  <w:p>
+    <w:pPr>
+      <w:pStyle w:val="Piedepgina"/>
+    </w:pPr>
   </w:p>
 </w:ftr>
 </file>
@@ -487,6 +1115,16 @@
 </file>
 
 <file path=word/header1.xml><?xml version="1.0" encoding="utf-8"?>
+<w:hdr xmlns:wpc="http://schemas.microsoft.com/office/word/2010/wordprocessingCanvas" xmlns:cx="http://schemas.microsoft.com/office/drawing/2014/chartex" xmlns:cx1="http://schemas.microsoft.com/office/drawing/2015/9/8/chartex" xmlns:cx2="http://schemas.microsoft.com/office/drawing/2015/10/21/chartex" xmlns:cx3="http://schemas.microsoft.com/office/drawing/2016/5/9/chartex" xmlns:cx4="http://schemas.microsoft.com/office/drawing/2016/5/10/chartex" xmlns:cx5="http://schemas.microsoft.com/office/drawing/2016/5/11/chartex" xmlns:cx6="http://schemas.microsoft.com/office/drawing/2016/5/12/chartex" xmlns:cx7="http://schemas.microsoft.com/office/drawing/2016/5/13/chartex" xmlns:cx8="http://schemas.microsoft.com/office/drawing/2016/5/14/chartex" xmlns:mc="http://schemas.openxmlformats.org/markup-compatibility/2006" xmlns:aink="http://schemas.microsoft.com/office/drawing/2016/ink" xmlns:am3d="http://schemas.microsoft.com/office/drawing/2017/model3d" xmlns:o="urn:schemas-microsoft-com:office:office" xmlns:r="http://schemas.openxmlformats.org/officeDocument/2006/relationships" xmlns:m="http://schemas.openxmlformats.org/officeDocument/2006/math" xmlns:v="urn:schemas-microsoft-com:vml" xmlns:wp14="http://schemas.microsoft.com/office/word/2010/wordprocessingDrawing" xmlns:wp="http://schemas.openxmlformats.org/drawingml/2006/wordprocessingDrawing" xmlns:w10="urn:schemas-microsoft-com:office:word" xmlns:w="http://schemas.openxmlformats.org/wordprocessingml/2006/main" xmlns:w14="http://schemas.microsoft.com/office/word/2010/wordml" xmlns:w15="http://schemas.microsoft.com/office/word/2012/wordml" xmlns:w16cex="http://schemas.microsoft.com/office/word/2018/wordml/cex" xmlns:w16cid="http://schemas.microsoft.com/office/word/2016/wordml/cid" xmlns:w16="http://schemas.microsoft.com/office/word/2018/wordml" xmlns:w16se="http://schemas.microsoft.com/office/word/2015/wordml/symex" xmlns:wpg="http://schemas.microsoft.com/office/word/2010/wordprocessingGroup" xmlns:wpi="http://schemas.microsoft.com/office/word/2010/wordprocessingInk" xmlns:wne="http://schemas.microsoft.com/office/word/2006/wordml" xmlns:wps="http://schemas.microsoft.com/office/word/2010/wordprocessingShape" mc:Ignorable="w14 w15 w16se w16cid w16 w16cex wp14">
+  <w:p>
+    <w:pPr>
+      <w:pStyle w:val="Encabezado"/>
+    </w:pPr>
+  </w:p>
+</w:hdr>
+</file>
+
+<file path=word/header2.xml><?xml version="1.0" encoding="utf-8"?>
 <w:hdr xmlns:wpc="http://schemas.microsoft.com/office/word/2010/wordprocessingCanvas" xmlns:cx="http://schemas.microsoft.com/office/drawing/2014/chartex" xmlns:cx1="http://schemas.microsoft.com/office/drawing/2015/9/8/chartex" xmlns:cx2="http://schemas.microsoft.com/office/drawing/2015/10/21/chartex" xmlns:cx3="http://schemas.microsoft.com/office/drawing/2016/5/9/chartex" xmlns:cx4="http://schemas.microsoft.com/office/drawing/2016/5/10/chartex" xmlns:cx5="http://schemas.microsoft.com/office/drawing/2016/5/11/chartex" xmlns:cx6="http://schemas.microsoft.com/office/drawing/2016/5/12/chartex" xmlns:cx7="http://schemas.microsoft.com/office/drawing/2016/5/13/chartex" xmlns:cx8="http://schemas.microsoft.com/office/drawing/2016/5/14/chartex" xmlns:mc="http://schemas.openxmlformats.org/markup-compatibility/2006" xmlns:aink="http://schemas.microsoft.com/office/drawing/2016/ink" xmlns:am3d="http://schemas.microsoft.com/office/drawing/2017/model3d" xmlns:o="urn:schemas-microsoft-com:office:office" xmlns:r="http://schemas.openxmlformats.org/officeDocument/2006/relationships" xmlns:m="http://schemas.openxmlformats.org/officeDocument/2006/math" xmlns:v="urn:schemas-microsoft-com:vml" xmlns:wp14="http://schemas.microsoft.com/office/word/2010/wordprocessingDrawing" xmlns:wp="http://schemas.openxmlformats.org/drawingml/2006/wordprocessingDrawing" xmlns:w10="urn:schemas-microsoft-com:office:word" xmlns:w="http://schemas.openxmlformats.org/wordprocessingml/2006/main" xmlns:w14="http://schemas.microsoft.com/office/word/2010/wordml" xmlns:w15="http://schemas.microsoft.com/office/word/2012/wordml" xmlns:w16cex="http://schemas.microsoft.com/office/word/2018/wordml/cex" xmlns:w16cid="http://schemas.microsoft.com/office/word/2016/wordml/cid" xmlns:w16="http://schemas.microsoft.com/office/word/2018/wordml" xmlns:w16se="http://schemas.microsoft.com/office/word/2015/wordml/symex" xmlns:wpg="http://schemas.microsoft.com/office/word/2010/wordprocessingGroup" xmlns:wpi="http://schemas.microsoft.com/office/word/2010/wordprocessingInk" xmlns:wne="http://schemas.microsoft.com/office/word/2006/wordml" xmlns:wps="http://schemas.microsoft.com/office/word/2010/wordprocessingShape" mc:Ignorable="w14 w15 w16se w16cid w16 w16cex wp14">
   <w:p>
     <w:pPr>
@@ -501,41 +1139,26 @@
         <w:sz w:val="28"/>
         <w:szCs w:val="28"/>
       </w:rPr>
-      <w:t xml:space="preserve">G98-DP2 </w:t>
+      <w:t>G98-DP2 Lint report V</w:t>
     </w:r>
-    <w:proofErr w:type="spellStart"/>
     <w:r>
       <w:rPr>
         <w:sz w:val="28"/>
         <w:szCs w:val="28"/>
       </w:rPr>
-      <w:t>Lint</w:t>
-    </w:r>
-    <w:proofErr w:type="spellEnd"/>
-    <w:r>
-      <w:rPr>
-        <w:sz w:val="28"/>
-        <w:szCs w:val="28"/>
-      </w:rPr>
-      <w:t xml:space="preserve"> </w:t>
-    </w:r>
-    <w:proofErr w:type="spellStart"/>
-    <w:r>
-      <w:rPr>
-        <w:sz w:val="28"/>
-        <w:szCs w:val="28"/>
-      </w:rPr>
-      <w:t>report</w:t>
-    </w:r>
-    <w:proofErr w:type="spellEnd"/>
-    <w:r>
-      <w:rPr>
-        <w:sz w:val="28"/>
-        <w:szCs w:val="28"/>
-      </w:rPr>
-      <w:t xml:space="preserve"> V1</w:t>
+      <w:t>2</w:t>
     </w:r>
   </w:p>
+  <w:p>
+    <w:pPr>
+      <w:pStyle w:val="Encabezado"/>
+    </w:pPr>
+  </w:p>
+</w:hdr>
+</file>
+
+<file path=word/header3.xml><?xml version="1.0" encoding="utf-8"?>
+<w:hdr xmlns:wpc="http://schemas.microsoft.com/office/word/2010/wordprocessingCanvas" xmlns:cx="http://schemas.microsoft.com/office/drawing/2014/chartex" xmlns:cx1="http://schemas.microsoft.com/office/drawing/2015/9/8/chartex" xmlns:cx2="http://schemas.microsoft.com/office/drawing/2015/10/21/chartex" xmlns:cx3="http://schemas.microsoft.com/office/drawing/2016/5/9/chartex" xmlns:cx4="http://schemas.microsoft.com/office/drawing/2016/5/10/chartex" xmlns:cx5="http://schemas.microsoft.com/office/drawing/2016/5/11/chartex" xmlns:cx6="http://schemas.microsoft.com/office/drawing/2016/5/12/chartex" xmlns:cx7="http://schemas.microsoft.com/office/drawing/2016/5/13/chartex" xmlns:cx8="http://schemas.microsoft.com/office/drawing/2016/5/14/chartex" xmlns:mc="http://schemas.openxmlformats.org/markup-compatibility/2006" xmlns:aink="http://schemas.microsoft.com/office/drawing/2016/ink" xmlns:am3d="http://schemas.microsoft.com/office/drawing/2017/model3d" xmlns:o="urn:schemas-microsoft-com:office:office" xmlns:r="http://schemas.openxmlformats.org/officeDocument/2006/relationships" xmlns:m="http://schemas.openxmlformats.org/officeDocument/2006/math" xmlns:v="urn:schemas-microsoft-com:vml" xmlns:wp14="http://schemas.microsoft.com/office/word/2010/wordprocessingDrawing" xmlns:wp="http://schemas.openxmlformats.org/drawingml/2006/wordprocessingDrawing" xmlns:w10="urn:schemas-microsoft-com:office:word" xmlns:w="http://schemas.openxmlformats.org/wordprocessingml/2006/main" xmlns:w14="http://schemas.microsoft.com/office/word/2010/wordml" xmlns:w15="http://schemas.microsoft.com/office/word/2012/wordml" xmlns:w16cex="http://schemas.microsoft.com/office/word/2018/wordml/cex" xmlns:w16cid="http://schemas.microsoft.com/office/word/2016/wordml/cid" xmlns:w16="http://schemas.microsoft.com/office/word/2018/wordml" xmlns:w16se="http://schemas.microsoft.com/office/word/2015/wordml/symex" xmlns:wpg="http://schemas.microsoft.com/office/word/2010/wordprocessingGroup" xmlns:wpi="http://schemas.microsoft.com/office/word/2010/wordprocessingInk" xmlns:wne="http://schemas.microsoft.com/office/word/2006/wordml" xmlns:wps="http://schemas.microsoft.com/office/word/2010/wordprocessingShape" mc:Ignorable="w14 w15 w16se w16cid w16 w16cex wp14">
   <w:p>
     <w:pPr>
       <w:pStyle w:val="Encabezado"/>
@@ -943,6 +1566,49 @@
     <w:name w:val="Normal"/>
     <w:qFormat/>
   </w:style>
+  <w:style w:type="paragraph" w:styleId="Ttulo1">
+    <w:name w:val="heading 1"/>
+    <w:basedOn w:val="Normal"/>
+    <w:next w:val="Normal"/>
+    <w:link w:val="Ttulo1Car"/>
+    <w:uiPriority w:val="9"/>
+    <w:qFormat/>
+    <w:rsid w:val="008F6CE8"/>
+    <w:pPr>
+      <w:keepNext/>
+      <w:keepLines/>
+      <w:spacing w:before="240" w:after="0"/>
+      <w:outlineLvl w:val="0"/>
+    </w:pPr>
+    <w:rPr>
+      <w:rFonts w:asciiTheme="majorHAnsi" w:eastAsiaTheme="majorEastAsia" w:hAnsiTheme="majorHAnsi" w:cstheme="majorBidi"/>
+      <w:color w:val="2F5496" w:themeColor="accent1" w:themeShade="BF"/>
+      <w:sz w:val="32"/>
+      <w:szCs w:val="32"/>
+    </w:rPr>
+  </w:style>
+  <w:style w:type="paragraph" w:styleId="Ttulo2">
+    <w:name w:val="heading 2"/>
+    <w:basedOn w:val="Normal"/>
+    <w:next w:val="Normal"/>
+    <w:link w:val="Ttulo2Car"/>
+    <w:uiPriority w:val="9"/>
+    <w:unhideWhenUsed/>
+    <w:qFormat/>
+    <w:rsid w:val="008F6CE8"/>
+    <w:pPr>
+      <w:keepNext/>
+      <w:keepLines/>
+      <w:spacing w:before="40" w:after="0"/>
+      <w:outlineLvl w:val="1"/>
+    </w:pPr>
+    <w:rPr>
+      <w:rFonts w:asciiTheme="majorHAnsi" w:eastAsiaTheme="majorEastAsia" w:hAnsiTheme="majorHAnsi" w:cstheme="majorBidi"/>
+      <w:color w:val="2F5496" w:themeColor="accent1" w:themeShade="BF"/>
+      <w:sz w:val="26"/>
+      <w:szCs w:val="26"/>
+    </w:rPr>
+  </w:style>
   <w:style w:type="character" w:default="1" w:styleId="Fuentedeprrafopredeter">
     <w:name w:val="Default Paragraph Font"/>
     <w:uiPriority w:val="1"/>
@@ -1013,6 +1679,83 @@
     <w:link w:val="Piedepgina"/>
     <w:uiPriority w:val="99"/>
     <w:rsid w:val="00784690"/>
+  </w:style>
+  <w:style w:type="character" w:customStyle="1" w:styleId="Ttulo1Car">
+    <w:name w:val="Título 1 Car"/>
+    <w:basedOn w:val="Fuentedeprrafopredeter"/>
+    <w:link w:val="Ttulo1"/>
+    <w:uiPriority w:val="9"/>
+    <w:rsid w:val="008F6CE8"/>
+    <w:rPr>
+      <w:rFonts w:asciiTheme="majorHAnsi" w:eastAsiaTheme="majorEastAsia" w:hAnsiTheme="majorHAnsi" w:cstheme="majorBidi"/>
+      <w:color w:val="2F5496" w:themeColor="accent1" w:themeShade="BF"/>
+      <w:sz w:val="32"/>
+      <w:szCs w:val="32"/>
+    </w:rPr>
+  </w:style>
+  <w:style w:type="character" w:customStyle="1" w:styleId="Ttulo2Car">
+    <w:name w:val="Título 2 Car"/>
+    <w:basedOn w:val="Fuentedeprrafopredeter"/>
+    <w:link w:val="Ttulo2"/>
+    <w:uiPriority w:val="9"/>
+    <w:rsid w:val="008F6CE8"/>
+    <w:rPr>
+      <w:rFonts w:asciiTheme="majorHAnsi" w:eastAsiaTheme="majorEastAsia" w:hAnsiTheme="majorHAnsi" w:cstheme="majorBidi"/>
+      <w:color w:val="2F5496" w:themeColor="accent1" w:themeShade="BF"/>
+      <w:sz w:val="26"/>
+      <w:szCs w:val="26"/>
+    </w:rPr>
+  </w:style>
+  <w:style w:type="paragraph" w:styleId="TtuloTDC">
+    <w:name w:val="TOC Heading"/>
+    <w:basedOn w:val="Ttulo1"/>
+    <w:next w:val="Normal"/>
+    <w:uiPriority w:val="39"/>
+    <w:unhideWhenUsed/>
+    <w:qFormat/>
+    <w:rsid w:val="008F6CE8"/>
+    <w:pPr>
+      <w:outlineLvl w:val="9"/>
+    </w:pPr>
+    <w:rPr>
+      <w:lang w:eastAsia="es-ES"/>
+    </w:rPr>
+  </w:style>
+  <w:style w:type="paragraph" w:styleId="TDC1">
+    <w:name w:val="toc 1"/>
+    <w:basedOn w:val="Normal"/>
+    <w:next w:val="Normal"/>
+    <w:autoRedefine/>
+    <w:uiPriority w:val="39"/>
+    <w:unhideWhenUsed/>
+    <w:rsid w:val="008F6CE8"/>
+    <w:pPr>
+      <w:spacing w:after="100"/>
+    </w:pPr>
+  </w:style>
+  <w:style w:type="paragraph" w:styleId="TDC2">
+    <w:name w:val="toc 2"/>
+    <w:basedOn w:val="Normal"/>
+    <w:next w:val="Normal"/>
+    <w:autoRedefine/>
+    <w:uiPriority w:val="39"/>
+    <w:unhideWhenUsed/>
+    <w:rsid w:val="008F6CE8"/>
+    <w:pPr>
+      <w:spacing w:after="100"/>
+      <w:ind w:left="220"/>
+    </w:pPr>
+  </w:style>
+  <w:style w:type="character" w:styleId="Hipervnculo">
+    <w:name w:val="Hyperlink"/>
+    <w:basedOn w:val="Fuentedeprrafopredeter"/>
+    <w:uiPriority w:val="99"/>
+    <w:unhideWhenUsed/>
+    <w:rsid w:val="008F6CE8"/>
+    <w:rPr>
+      <w:color w:val="0563C1" w:themeColor="hyperlink"/>
+      <w:u w:val="single"/>
+    </w:rPr>
   </w:style>
 </w:styles>
 </file>
@@ -1310,4 +2053,16 @@
     </a:ext>
   </a:extLst>
 </a:theme>
+</file>
+
+<file path=customXml/item1.xml><?xml version="1.0" encoding="utf-8"?>
+<b:Sources xmlns:b="http://schemas.openxmlformats.org/officeDocument/2006/bibliography" xmlns="http://schemas.openxmlformats.org/officeDocument/2006/bibliography" SelectedStyle="\APASixthEditionOfficeOnline.xsl" StyleName="APA" Version="6"/>
+</file>
+
+<file path=customXml/itemProps1.xml><?xml version="1.0" encoding="utf-8"?>
+<ds:datastoreItem xmlns:ds="http://schemas.openxmlformats.org/officeDocument/2006/customXml" ds:itemID="{592CB69A-920A-47D5-A5FC-9FFB8ECEFA4C}">
+  <ds:schemaRefs>
+    <ds:schemaRef ds:uri="http://schemas.openxmlformats.org/officeDocument/2006/bibliography"/>
+  </ds:schemaRefs>
+</ds:datastoreItem>
 </file>
</xml_diff>